<commit_message>
komentare pridanie poziadaviek do planu B)
</commit_message>
<xml_diff>
--- a/Plán.docx
+++ b/Plán.docx
@@ -5,7 +5,7 @@
     <w:p/>
     <w:p>
       <w:pPr>
-        <w:pStyle w:val="Nzov"/>
+        <w:pStyle w:val="Title"/>
       </w:pPr>
       <w:r>
         <w:t>IJA</w:t>
@@ -203,7 +203,7 @@
     </w:p>
     <w:p>
       <w:pPr>
-        <w:pStyle w:val="Zkladntext"/>
+        <w:pStyle w:val="BodyText"/>
         <w:spacing w:before="2"/>
         <w:rPr>
           <w:rFonts w:ascii="Calibri Light"/>
@@ -213,7 +213,7 @@
     </w:p>
     <w:p>
       <w:pPr>
-        <w:pStyle w:val="Zkladntext"/>
+        <w:pStyle w:val="BodyText"/>
         <w:ind w:left="680"/>
       </w:pPr>
       <w:r>
@@ -222,7 +222,7 @@
     </w:p>
     <w:p>
       <w:pPr>
-        <w:pStyle w:val="Zkladntext"/>
+        <w:pStyle w:val="BodyText"/>
         <w:spacing w:before="22"/>
         <w:ind w:left="680"/>
       </w:pPr>
@@ -259,7 +259,7 @@
     </w:p>
     <w:p>
       <w:pPr>
-        <w:pStyle w:val="Zkladntext"/>
+        <w:pStyle w:val="BodyText"/>
         <w:spacing w:before="22"/>
         <w:ind w:left="680"/>
       </w:pPr>
@@ -296,7 +296,7 @@
     </w:p>
     <w:p>
       <w:pPr>
-        <w:pStyle w:val="Zkladntext"/>
+        <w:pStyle w:val="BodyText"/>
         <w:spacing w:before="22"/>
         <w:ind w:left="680"/>
       </w:pPr>
@@ -327,13 +327,8 @@
         </w:rPr>
         <w:t xml:space="preserve"> </w:t>
       </w:r>
-      <w:proofErr w:type="spellStart"/>
-      <w:r>
-        <w:t>Low</w:t>
-      </w:r>
-      <w:proofErr w:type="spellEnd"/>
-      <w:r>
-        <w:t>,</w:t>
+      <w:r>
+        <w:t>Low,</w:t>
       </w:r>
       <w:r>
         <w:rPr>
@@ -359,13 +354,8 @@
         </w:rPr>
         <w:t xml:space="preserve"> </w:t>
       </w:r>
-      <w:proofErr w:type="spellStart"/>
-      <w:r>
-        <w:t>Medium</w:t>
-      </w:r>
-      <w:proofErr w:type="spellEnd"/>
-      <w:r>
-        <w:t>, H</w:t>
+      <w:r>
+        <w:t>Medium, H</w:t>
       </w:r>
       <w:r>
         <w:rPr>
@@ -382,15 +372,13 @@
         </w:rPr>
         <w:t xml:space="preserve"> </w:t>
       </w:r>
-      <w:proofErr w:type="spellStart"/>
       <w:r>
         <w:t>High</w:t>
       </w:r>
-      <w:proofErr w:type="spellEnd"/>
     </w:p>
     <w:p>
       <w:pPr>
-        <w:pStyle w:val="Zkladntext"/>
+        <w:pStyle w:val="BodyText"/>
         <w:rPr>
           <w:sz w:val="20"/>
         </w:rPr>
@@ -405,20 +393,12 @@
         <w:rPr>
           <w:sz w:val="20"/>
         </w:rPr>
-        <w:t xml:space="preserve">Modrá farba == </w:t>
-      </w:r>
-      <w:proofErr w:type="spellStart"/>
-      <w:r>
-        <w:rPr>
-          <w:sz w:val="20"/>
-        </w:rPr>
-        <w:t>Dokoncené</w:t>
-      </w:r>
-      <w:proofErr w:type="spellEnd"/>
+        <w:t>Modrá farba == Dokoncené</w:t>
+      </w:r>
     </w:p>
     <w:p>
       <w:pPr>
-        <w:pStyle w:val="Zkladntext"/>
+        <w:pStyle w:val="BodyText"/>
         <w:rPr>
           <w:sz w:val="20"/>
         </w:rPr>
@@ -438,7 +418,7 @@
     </w:p>
     <w:p>
       <w:pPr>
-        <w:pStyle w:val="Zkladntext"/>
+        <w:pStyle w:val="BodyText"/>
         <w:spacing w:before="7"/>
         <w:rPr>
           <w:sz w:val="11"/>
@@ -447,7 +427,7 @@
     </w:p>
     <w:tbl>
       <w:tblPr>
-        <w:tblStyle w:val="TableNormal"/>
+        <w:tblStyle w:val="TableNormal1"/>
         <w:tblW w:w="0" w:type="auto"/>
         <w:tblInd w:w="118" w:type="dxa"/>
         <w:tblBorders>
@@ -695,11 +675,9 @@
               </w:rPr>
               <w:t xml:space="preserve"> </w:t>
             </w:r>
-            <w:proofErr w:type="spellStart"/>
             <w:r>
               <w:t>mockupov</w:t>
             </w:r>
-            <w:proofErr w:type="spellEnd"/>
             <w:r>
               <w:rPr>
                 <w:spacing w:val="-3"/>
@@ -1306,13 +1284,11 @@
               <w:spacing w:before="150"/>
             </w:pPr>
             <w:r>
-              <w:t xml:space="preserve">Jednotlivé triedy je možno </w:t>
-            </w:r>
-            <w:proofErr w:type="spellStart"/>
-            <w:r>
-              <w:t>vykreslit</w:t>
-            </w:r>
-            <w:proofErr w:type="spellEnd"/>
+              <w:t>Jednotlivé triedy je možno vykresli</w:t>
+            </w:r>
+            <w:r>
+              <w:t>ť</w:t>
+            </w:r>
             <w:r>
               <w:t xml:space="preserve"> v GUI</w:t>
             </w:r>
@@ -1348,10 +1324,7 @@
               <w:jc w:val="center"/>
             </w:pPr>
             <w:r>
-              <w:t>12</w:t>
-            </w:r>
-            <w:r>
-              <w:t>.4.2022</w:t>
+              <w:t>12.4.2022</w:t>
             </w:r>
           </w:p>
           <w:p>
@@ -1457,73 +1430,50 @@
       </w:tr>
       <w:tr>
         <w:trPr>
-          <w:trHeight w:val="565"/>
+          <w:trHeight w:val="568"/>
         </w:trPr>
         <w:tc>
           <w:tcPr>
             <w:tcW w:w="1275" w:type="dxa"/>
-            <w:shd w:val="clear" w:color="auto" w:fill="FF0000"/>
-          </w:tcPr>
-          <w:p>
-            <w:pPr>
-              <w:pStyle w:val="TableParagraph"/>
-              <w:ind w:left="12"/>
-              <w:jc w:val="center"/>
-              <w:rPr>
-                <w:b/>
-              </w:rPr>
-            </w:pPr>
-            <w:r>
-              <w:rPr>
-                <w:b/>
-              </w:rPr>
-              <w:t>H</w:t>
-            </w:r>
+            <w:shd w:val="clear" w:color="auto" w:fill="4F81BD" w:themeFill="accent1"/>
+          </w:tcPr>
+          <w:p>
+            <w:pPr>
+              <w:pStyle w:val="TableParagraph"/>
+              <w:spacing w:before="150"/>
+              <w:ind w:left="13"/>
+              <w:jc w:val="center"/>
+              <w:rPr>
+                <w:b/>
+              </w:rPr>
+            </w:pPr>
           </w:p>
         </w:tc>
         <w:tc>
           <w:tcPr>
             <w:tcW w:w="4868" w:type="dxa"/>
-            <w:shd w:val="clear" w:color="auto" w:fill="FF0000"/>
-          </w:tcPr>
-          <w:p>
-            <w:pPr>
-              <w:pStyle w:val="TableParagraph"/>
-              <w:spacing w:before="6" w:line="270" w:lineRule="atLeast"/>
-              <w:ind w:right="442"/>
-            </w:pPr>
-            <w:r>
-              <w:t>Diagram je možné vytvoriť programovo, načítať,</w:t>
-            </w:r>
-            <w:r>
-              <w:rPr>
-                <w:spacing w:val="-47"/>
-              </w:rPr>
-              <w:t xml:space="preserve"> </w:t>
-            </w:r>
-            <w:r>
-              <w:t>vykresliť</w:t>
-            </w:r>
-            <w:r>
-              <w:rPr>
-                <w:spacing w:val="-2"/>
-              </w:rPr>
-              <w:t xml:space="preserve"> </w:t>
-            </w:r>
-            <w:r>
-              <w:t>a uložiť</w:t>
+            <w:shd w:val="clear" w:color="auto" w:fill="4F81BD" w:themeFill="accent1"/>
+          </w:tcPr>
+          <w:p>
+            <w:pPr>
+              <w:pStyle w:val="TableParagraph"/>
+              <w:spacing w:before="150"/>
+            </w:pPr>
+            <w:r>
+              <w:t>Vytvorenie build.xml</w:t>
             </w:r>
           </w:p>
         </w:tc>
         <w:tc>
           <w:tcPr>
             <w:tcW w:w="2093" w:type="dxa"/>
-            <w:shd w:val="clear" w:color="auto" w:fill="FF0000"/>
-          </w:tcPr>
-          <w:p>
-            <w:pPr>
-              <w:pStyle w:val="TableParagraph"/>
-              <w:ind w:left="189" w:right="178"/>
+            <w:shd w:val="clear" w:color="auto" w:fill="4F81BD" w:themeFill="accent1"/>
+          </w:tcPr>
+          <w:p>
+            <w:pPr>
+              <w:pStyle w:val="TableParagraph"/>
+              <w:spacing w:before="150"/>
+              <w:ind w:left="188" w:right="181"/>
               <w:jc w:val="center"/>
             </w:pPr>
             <w:r>
@@ -1534,36 +1484,83 @@
         <w:tc>
           <w:tcPr>
             <w:tcW w:w="1970" w:type="dxa"/>
-            <w:shd w:val="clear" w:color="auto" w:fill="FF0000"/>
-          </w:tcPr>
-          <w:p>
-            <w:pPr>
-              <w:pStyle w:val="TableParagraph"/>
-              <w:spacing w:before="13"/>
-              <w:ind w:left="537"/>
-            </w:pPr>
-            <w:r>
-              <w:t>12.4.2022</w:t>
-            </w:r>
-          </w:p>
-          <w:p>
-            <w:pPr>
-              <w:pStyle w:val="TableParagraph"/>
-              <w:spacing w:before="0" w:line="264" w:lineRule="exact"/>
-              <w:ind w:left="585"/>
-            </w:pPr>
-            <w:r>
-              <w:t>(úloha</w:t>
-            </w:r>
-            <w:r>
-              <w:rPr>
-                <w:spacing w:val="-1"/>
-              </w:rPr>
-              <w:t xml:space="preserve"> </w:t>
-            </w:r>
-            <w:r>
-              <w:t>3)</w:t>
-            </w:r>
+            <w:shd w:val="clear" w:color="auto" w:fill="4F81BD" w:themeFill="accent1"/>
+          </w:tcPr>
+          <w:p>
+            <w:pPr>
+              <w:pStyle w:val="TableParagraph"/>
+              <w:spacing w:before="150"/>
+              <w:ind w:left="0"/>
+              <w:jc w:val="center"/>
+            </w:pPr>
+          </w:p>
+        </w:tc>
+      </w:tr>
+      <w:tr>
+        <w:trPr>
+          <w:trHeight w:val="568"/>
+        </w:trPr>
+        <w:tc>
+          <w:tcPr>
+            <w:tcW w:w="1275" w:type="dxa"/>
+            <w:shd w:val="clear" w:color="auto" w:fill="4F81BD" w:themeFill="accent1"/>
+          </w:tcPr>
+          <w:p>
+            <w:pPr>
+              <w:pStyle w:val="TableParagraph"/>
+              <w:spacing w:before="150"/>
+              <w:ind w:left="13"/>
+              <w:jc w:val="center"/>
+              <w:rPr>
+                <w:b/>
+              </w:rPr>
+            </w:pPr>
+          </w:p>
+        </w:tc>
+        <w:tc>
+          <w:tcPr>
+            <w:tcW w:w="4868" w:type="dxa"/>
+            <w:shd w:val="clear" w:color="auto" w:fill="4F81BD" w:themeFill="accent1"/>
+          </w:tcPr>
+          <w:p>
+            <w:pPr>
+              <w:pStyle w:val="TableParagraph"/>
+              <w:spacing w:before="150"/>
+            </w:pPr>
+            <w:r>
+              <w:t>Programová dokumentácia</w:t>
+            </w:r>
+          </w:p>
+        </w:tc>
+        <w:tc>
+          <w:tcPr>
+            <w:tcW w:w="2093" w:type="dxa"/>
+            <w:shd w:val="clear" w:color="auto" w:fill="4F81BD" w:themeFill="accent1"/>
+          </w:tcPr>
+          <w:p>
+            <w:pPr>
+              <w:pStyle w:val="TableParagraph"/>
+              <w:spacing w:before="150"/>
+              <w:ind w:left="188" w:right="181"/>
+              <w:jc w:val="center"/>
+            </w:pPr>
+            <w:r>
+              <w:t>Straková</w:t>
+            </w:r>
+          </w:p>
+        </w:tc>
+        <w:tc>
+          <w:tcPr>
+            <w:tcW w:w="1970" w:type="dxa"/>
+            <w:shd w:val="clear" w:color="auto" w:fill="4F81BD" w:themeFill="accent1"/>
+          </w:tcPr>
+          <w:p>
+            <w:pPr>
+              <w:pStyle w:val="TableParagraph"/>
+              <w:spacing w:before="150"/>
+              <w:ind w:left="0"/>
+              <w:jc w:val="center"/>
+            </w:pPr>
           </w:p>
         </w:tc>
       </w:tr>
@@ -1574,6 +1571,118 @@
         <w:tc>
           <w:tcPr>
             <w:tcW w:w="1275" w:type="dxa"/>
+            <w:shd w:val="clear" w:color="auto" w:fill="FF0000"/>
+          </w:tcPr>
+          <w:p>
+            <w:pPr>
+              <w:pStyle w:val="TableParagraph"/>
+              <w:ind w:left="12"/>
+              <w:jc w:val="center"/>
+              <w:rPr>
+                <w:b/>
+              </w:rPr>
+            </w:pPr>
+            <w:r>
+              <w:rPr>
+                <w:b/>
+              </w:rPr>
+              <w:t>H</w:t>
+            </w:r>
+          </w:p>
+        </w:tc>
+        <w:tc>
+          <w:tcPr>
+            <w:tcW w:w="4868" w:type="dxa"/>
+            <w:shd w:val="clear" w:color="auto" w:fill="FF0000"/>
+          </w:tcPr>
+          <w:p>
+            <w:pPr>
+              <w:pStyle w:val="TableParagraph"/>
+              <w:spacing w:before="6" w:line="270" w:lineRule="atLeast"/>
+              <w:ind w:right="442"/>
+            </w:pPr>
+            <w:r>
+              <w:t>Diagram je možné vytvoriť programovo, načítať,</w:t>
+            </w:r>
+            <w:r>
+              <w:rPr>
+                <w:spacing w:val="-47"/>
+              </w:rPr>
+              <w:t xml:space="preserve"> </w:t>
+            </w:r>
+            <w:r>
+              <w:t>vykresliť</w:t>
+            </w:r>
+            <w:r>
+              <w:rPr>
+                <w:spacing w:val="-2"/>
+              </w:rPr>
+              <w:t xml:space="preserve"> </w:t>
+            </w:r>
+            <w:r>
+              <w:t>a uložiť</w:t>
+            </w:r>
+          </w:p>
+        </w:tc>
+        <w:tc>
+          <w:tcPr>
+            <w:tcW w:w="2093" w:type="dxa"/>
+            <w:shd w:val="clear" w:color="auto" w:fill="FF0000"/>
+          </w:tcPr>
+          <w:p>
+            <w:pPr>
+              <w:pStyle w:val="TableParagraph"/>
+              <w:ind w:left="189" w:right="178"/>
+              <w:jc w:val="center"/>
+            </w:pPr>
+            <w:r>
+              <w:t>Straková</w:t>
+            </w:r>
+          </w:p>
+        </w:tc>
+        <w:tc>
+          <w:tcPr>
+            <w:tcW w:w="1970" w:type="dxa"/>
+            <w:shd w:val="clear" w:color="auto" w:fill="FF0000"/>
+          </w:tcPr>
+          <w:p>
+            <w:pPr>
+              <w:pStyle w:val="TableParagraph"/>
+              <w:spacing w:before="13"/>
+              <w:ind w:left="537"/>
+            </w:pPr>
+            <w:r>
+              <w:t>12.4.2022</w:t>
+            </w:r>
+          </w:p>
+          <w:p>
+            <w:pPr>
+              <w:pStyle w:val="TableParagraph"/>
+              <w:spacing w:before="0" w:line="264" w:lineRule="exact"/>
+              <w:ind w:left="585"/>
+            </w:pPr>
+            <w:r>
+              <w:t>(úloha</w:t>
+            </w:r>
+            <w:r>
+              <w:rPr>
+                <w:spacing w:val="-1"/>
+              </w:rPr>
+              <w:t xml:space="preserve"> </w:t>
+            </w:r>
+            <w:r>
+              <w:t>3)</w:t>
+            </w:r>
+          </w:p>
+        </w:tc>
+      </w:tr>
+      <w:tr>
+        <w:trPr>
+          <w:trHeight w:val="565"/>
+        </w:trPr>
+        <w:tc>
+          <w:tcPr>
+            <w:tcW w:w="1275" w:type="dxa"/>
             <w:shd w:val="clear" w:color="auto" w:fill="FFFFFF" w:themeFill="background1"/>
           </w:tcPr>
           <w:p>
@@ -1656,13 +1765,7 @@
               <w:jc w:val="center"/>
             </w:pPr>
             <w:r>
-              <w:t>1</w:t>
-            </w:r>
-            <w:r>
-              <w:t>7</w:t>
-            </w:r>
-            <w:r>
-              <w:t>.4.2022</w:t>
+              <w:t>17.4.2022</w:t>
             </w:r>
           </w:p>
         </w:tc>
@@ -2047,11 +2150,9 @@
               </w:rPr>
               <w:t xml:space="preserve"> </w:t>
             </w:r>
-            <w:proofErr w:type="spellStart"/>
             <w:r>
               <w:t>bugfixing</w:t>
             </w:r>
-            <w:proofErr w:type="spellEnd"/>
           </w:p>
         </w:tc>
         <w:tc>
@@ -2726,7 +2827,7 @@
     <w:lsdException w:name="Unresolved Mention" w:semiHidden="1" w:unhideWhenUsed="1"/>
     <w:lsdException w:name="Smart Link" w:semiHidden="1" w:unhideWhenUsed="1"/>
   </w:latentStyles>
-  <w:style w:type="paragraph" w:default="1" w:styleId="Normlny">
+  <w:style w:type="paragraph" w:default="1" w:styleId="Normal">
     <w:name w:val="Normal"/>
     <w:qFormat/>
     <w:rPr>
@@ -2734,13 +2835,13 @@
       <w:lang w:val="sk-SK"/>
     </w:rPr>
   </w:style>
-  <w:style w:type="character" w:default="1" w:styleId="Predvolenpsmoodseku">
+  <w:style w:type="character" w:default="1" w:styleId="DefaultParagraphFont">
     <w:name w:val="Default Paragraph Font"/>
     <w:uiPriority w:val="1"/>
     <w:semiHidden/>
     <w:unhideWhenUsed/>
   </w:style>
-  <w:style w:type="table" w:default="1" w:styleId="Normlnatabuka">
+  <w:style w:type="table" w:default="1" w:styleId="TableNormal">
     <w:name w:val="Normal Table"/>
     <w:uiPriority w:val="99"/>
     <w:semiHidden/>
@@ -2755,14 +2856,14 @@
       </w:tblCellMar>
     </w:tblPr>
   </w:style>
-  <w:style w:type="numbering" w:default="1" w:styleId="Bezzoznamu">
+  <w:style w:type="numbering" w:default="1" w:styleId="NoList">
     <w:name w:val="No List"/>
     <w:uiPriority w:val="99"/>
     <w:semiHidden/>
     <w:unhideWhenUsed/>
   </w:style>
-  <w:style w:type="table" w:customStyle="1" w:styleId="TableNormal">
-    <w:name w:val="Table Normal"/>
+  <w:style w:type="table" w:customStyle="1" w:styleId="TableNormal1">
+    <w:name w:val="Table Normal1"/>
     <w:uiPriority w:val="2"/>
     <w:semiHidden/>
     <w:unhideWhenUsed/>
@@ -2777,15 +2878,15 @@
       </w:tblCellMar>
     </w:tblPr>
   </w:style>
-  <w:style w:type="paragraph" w:styleId="Zkladntext">
+  <w:style w:type="paragraph" w:styleId="BodyText">
     <w:name w:val="Body Text"/>
-    <w:basedOn w:val="Normlny"/>
+    <w:basedOn w:val="Normal"/>
     <w:uiPriority w:val="1"/>
     <w:qFormat/>
   </w:style>
-  <w:style w:type="paragraph" w:styleId="Nzov">
+  <w:style w:type="paragraph" w:styleId="Title">
     <w:name w:val="Title"/>
-    <w:basedOn w:val="Normlny"/>
+    <w:basedOn w:val="Normal"/>
     <w:uiPriority w:val="10"/>
     <w:qFormat/>
     <w:pPr>
@@ -2799,15 +2900,15 @@
       <w:szCs w:val="40"/>
     </w:rPr>
   </w:style>
-  <w:style w:type="paragraph" w:styleId="Odsekzoznamu">
+  <w:style w:type="paragraph" w:styleId="ListParagraph">
     <w:name w:val="List Paragraph"/>
-    <w:basedOn w:val="Normlny"/>
+    <w:basedOn w:val="Normal"/>
     <w:uiPriority w:val="1"/>
     <w:qFormat/>
   </w:style>
   <w:style w:type="paragraph" w:customStyle="1" w:styleId="TableParagraph">
     <w:name w:val="Table Paragraph"/>
-    <w:basedOn w:val="Normlny"/>
+    <w:basedOn w:val="Normal"/>
     <w:uiPriority w:val="1"/>
     <w:qFormat/>
     <w:pPr>

</xml_diff>